<commit_message>
Com leitura de ficheiro, construtor de populacao
</commit_message>
<xml_diff>
--- a/Rel_Intercalar.docx
+++ b/Rel_Intercalar.docx
@@ -99,7 +99,9 @@
       <w:pPr>
         <w:jc w:val="center"/>
       </w:pPr>
-    </w:p>
+      <w:bookmarkStart w:id="0" w:name="_GoBack"/>
+    </w:p>
+    <w:bookmarkEnd w:id="0"/>
     <w:p>
       <w:pPr>
         <w:jc w:val="center"/>
@@ -412,8 +414,6 @@
         </w:rPr>
         <w:t>ei11130@fe.up.pt</w:t>
       </w:r>
-      <w:bookmarkStart w:id="0" w:name="_GoBack"/>
-      <w:bookmarkEnd w:id="0"/>
     </w:p>
     <w:p>
       <w:pPr>
@@ -3693,13 +3693,7 @@
         <w:t>reproduzir</w:t>
       </w:r>
       <w:r>
-        <w:t>:</w:t>
-      </w:r>
-      <w:r>
-        <w:t xml:space="preserve"> </w:t>
-      </w:r>
-      <w:r>
-        <w:t>cria 2 novas soluções constituídas por material genético de dois progenitores</w:t>
+        <w:t>: cria 2 novas soluções constituídas por material genético de dois progenitores</w:t>
       </w:r>
     </w:p>
     <w:p>
@@ -3719,13 +3713,7 @@
         <w:t>obterValor</w:t>
       </w:r>
       <w:r>
-        <w:t>:</w:t>
-      </w:r>
-      <w:r>
-        <w:t xml:space="preserve"> </w:t>
-      </w:r>
-      <w:r>
-        <w:t>obtém o valor heurístico da solução</w:t>
+        <w:t>: obtém o valor heurístico da solução</w:t>
       </w:r>
     </w:p>
     <w:p>
@@ -8546,7 +8534,7 @@
 </file>
 
 <file path=customXml/itemProps1.xml><?xml version="1.0" encoding="utf-8"?>
-<ds:datastoreItem xmlns:ds="http://schemas.openxmlformats.org/officeDocument/2006/customXml" ds:itemID="{60D434E2-8A61-4F69-9B40-B2217546DF38}">
+<ds:datastoreItem xmlns:ds="http://schemas.openxmlformats.org/officeDocument/2006/customXml" ds:itemID="{684D239F-7562-4702-B5A2-E8146673842F}">
   <ds:schemaRefs>
     <ds:schemaRef ds:uri="http://schemas.openxmlformats.org/officeDocument/2006/bibliography"/>
   </ds:schemaRefs>

</xml_diff>